<commit_message>
learning agreement + bugfix
</commit_message>
<xml_diff>
--- a/forms/unsigned_forms/unsigned_preapproval_form_1.docx
+++ b/forms/unsigned_forms/unsigned_preapproval_form_1.docx
@@ -1220,7 +1220,7 @@
                 <w:szCs w:val="18"/>
                 <w:lang w:val="en-US"/>
               </w:rPr>
-              <w:t xml:space="preserve">2</w:t>
+              <w:t xml:space="preserve">1</w:t>
             </w:r>
           </w:p>
         </w:tc>
@@ -1248,7 +1248,7 @@
                 <w:szCs w:val="18"/>
                 <w:lang w:val="en-US"/>
               </w:rPr>
-              <w:t xml:space="preserve">CHP101</w:t>
+              <w:t xml:space="preserve">EE571</w:t>
             </w:r>
           </w:p>
         </w:tc>
@@ -1276,7 +1276,7 @@
                 <w:szCs w:val="18"/>
                 <w:lang w:val="en-US"/>
               </w:rPr>
-              <w:t xml:space="preserve">2</w:t>
+              <w:t xml:space="preserve">1</w:t>
             </w:r>
           </w:p>
         </w:tc>
@@ -1302,7 +1302,7 @@
                 <w:szCs w:val="18"/>
                 <w:lang w:val="en-US"/>
               </w:rPr>
-              <w:t xml:space="preserve">CS224</w:t>
+              <w:t xml:space="preserve">CS315</w:t>
             </w:r>
           </w:p>
         </w:tc>
@@ -1327,7 +1327,7 @@
                 <w:szCs w:val="18"/>
                 <w:lang w:val="en-US"/>
               </w:rPr>
-              <w:t xml:space="preserve">4</w:t>
+              <w:t xml:space="preserve">3</w:t>
             </w:r>
           </w:p>
         </w:tc>
@@ -1420,7 +1420,7 @@
                 <w:szCs w:val="18"/>
                 <w:lang w:val="en-US"/>
               </w:rPr>
-              <w:t xml:space="preserve">3</w:t>
+              <w:t xml:space="preserve">2</w:t>
             </w:r>
           </w:p>
         </w:tc>
@@ -1448,7 +1448,7 @@
                 <w:szCs w:val="18"/>
                 <w:lang w:val="en-US"/>
               </w:rPr>
-              <w:t xml:space="preserve">IYI101</w:t>
+              <w:t xml:space="preserve">CS124</w:t>
             </w:r>
           </w:p>
         </w:tc>
@@ -1476,7 +1476,7 @@
                 <w:szCs w:val="18"/>
                 <w:lang w:val="en-US"/>
               </w:rPr>
-              <w:t xml:space="preserve">3</w:t>
+              <w:t xml:space="preserve">2</w:t>
             </w:r>
           </w:p>
         </w:tc>
@@ -1502,7 +1502,7 @@
                 <w:szCs w:val="18"/>
                 <w:lang w:val="en-US"/>
               </w:rPr>
-              <w:t xml:space="preserve">CS999</w:t>
+              <w:t xml:space="preserve">CS224</w:t>
             </w:r>
           </w:p>
         </w:tc>
@@ -1527,7 +1527,7 @@
                 <w:szCs w:val="18"/>
                 <w:lang w:val="en-US"/>
               </w:rPr>
-              <w:t xml:space="preserve">5</w:t>
+              <w:t xml:space="preserve">4</w:t>
             </w:r>
           </w:p>
         </w:tc>
@@ -1620,7 +1620,7 @@
                 <w:szCs w:val="18"/>
                 <w:lang w:val="en-US"/>
               </w:rPr>
-              <w:t xml:space="preserve">6</w:t>
+              <w:t xml:space="preserve"/>
             </w:r>
           </w:p>
         </w:tc>
@@ -1648,7 +1648,7 @@
                 <w:szCs w:val="18"/>
                 <w:lang w:val="en-US"/>
               </w:rPr>
-              <w:t xml:space="preserve">ANANXD</w:t>
+              <w:t xml:space="preserve"/>
             </w:r>
           </w:p>
         </w:tc>
@@ -1676,7 +1676,7 @@
                 <w:szCs w:val="18"/>
                 <w:lang w:val="en-US"/>
               </w:rPr>
-              <w:t xml:space="preserve">6</w:t>
+              <w:t xml:space="preserve"/>
             </w:r>
           </w:p>
         </w:tc>
@@ -1702,7 +1702,7 @@
                 <w:szCs w:val="18"/>
                 <w:lang w:val="en-US"/>
               </w:rPr>
-              <w:t xml:space="preserve">GE100</w:t>
+              <w:t xml:space="preserve"/>
             </w:r>
           </w:p>
         </w:tc>
@@ -1727,7 +1727,7 @@
                 <w:szCs w:val="18"/>
                 <w:lang w:val="en-US"/>
               </w:rPr>
-              <w:t xml:space="preserve">1</w:t>
+              <w:t xml:space="preserve"/>
             </w:r>
           </w:p>
         </w:tc>

</xml_diff>